<commit_message>
Se agrega informe de avances
</commit_message>
<xml_diff>
--- a/Reto pruebas manuales/Evidencias casos de pruebas.docx
+++ b/Reto pruebas manuales/Evidencias casos de pruebas.docx
@@ -4,6 +4,7 @@
   <w:body>
     <w:p>
       <w:pPr>
+        <w:ind w:left="708" w:hanging="708"/>
         <w:jc w:val="center"/>
         <w:rPr>
           <w:b/>
@@ -74,6 +75,7 @@
         <w:rPr>
           <w:b/>
           <w:bCs/>
+          <w:noProof/>
         </w:rPr>
         <w:drawing>
           <wp:inline distT="0" distB="0" distL="0" distR="0" wp14:anchorId="26C48831" wp14:editId="3932A09D">
@@ -204,6 +206,7 @@
         <w:rPr>
           <w:b/>
           <w:bCs/>
+          <w:noProof/>
         </w:rPr>
         <w:drawing>
           <wp:inline distT="0" distB="0" distL="0" distR="0" wp14:anchorId="28B27C67" wp14:editId="625B4A9E">
@@ -307,6 +310,7 @@
         <w:rPr>
           <w:b/>
           <w:bCs/>
+          <w:noProof/>
         </w:rPr>
         <w:drawing>
           <wp:inline distT="0" distB="0" distL="0" distR="0" wp14:anchorId="7E5A961F" wp14:editId="364ACBD9">
@@ -489,6 +493,7 @@
         <w:rPr>
           <w:b/>
           <w:bCs/>
+          <w:noProof/>
         </w:rPr>
         <w:drawing>
           <wp:inline distT="0" distB="0" distL="0" distR="0" wp14:anchorId="6412450C" wp14:editId="2BEFBFBE">
@@ -759,6 +764,7 @@
         <w:rPr>
           <w:b/>
           <w:bCs/>
+          <w:noProof/>
         </w:rPr>
         <w:drawing>
           <wp:inline distT="0" distB="0" distL="0" distR="0" wp14:anchorId="6918FDF1" wp14:editId="2C825460">
@@ -872,6 +878,7 @@
         <w:rPr>
           <w:b/>
           <w:bCs/>
+          <w:noProof/>
           <w:color w:val="FF0000"/>
         </w:rPr>
         <w:drawing>
@@ -990,6 +997,7 @@
         <w:rPr>
           <w:b/>
           <w:bCs/>
+          <w:noProof/>
         </w:rPr>
         <w:drawing>
           <wp:inline distT="0" distB="0" distL="0" distR="0" wp14:anchorId="0257B669" wp14:editId="6223BECD">
@@ -1125,6 +1133,7 @@
         <w:rPr>
           <w:b/>
           <w:bCs/>
+          <w:noProof/>
         </w:rPr>
         <w:drawing>
           <wp:inline distT="0" distB="0" distL="0" distR="0" wp14:anchorId="0B0DA340" wp14:editId="253C754A">
@@ -1235,6 +1244,7 @@
         <w:rPr>
           <w:b/>
           <w:bCs/>
+          <w:noProof/>
         </w:rPr>
         <w:drawing>
           <wp:inline distT="0" distB="0" distL="0" distR="0" wp14:anchorId="47D19E92" wp14:editId="501968C5">
@@ -1345,6 +1355,7 @@
         <w:rPr>
           <w:b/>
           <w:bCs/>
+          <w:noProof/>
         </w:rPr>
         <w:drawing>
           <wp:inline distT="0" distB="0" distL="0" distR="0" wp14:anchorId="478ADB52" wp14:editId="350CAEF5">
@@ -1465,6 +1476,7 @@
         <w:rPr>
           <w:b/>
           <w:bCs/>
+          <w:noProof/>
         </w:rPr>
         <w:drawing>
           <wp:inline distT="0" distB="0" distL="0" distR="0" wp14:anchorId="05EF40D3" wp14:editId="7A221890">
@@ -1576,6 +1588,7 @@
         <w:rPr>
           <w:b/>
           <w:bCs/>
+          <w:noProof/>
         </w:rPr>
         <w:drawing>
           <wp:inline distT="0" distB="0" distL="0" distR="0" wp14:anchorId="2918EE18" wp14:editId="3C72D095">
@@ -1627,14 +1640,7 @@
           <w:b/>
           <w:bCs/>
         </w:rPr>
-        <w:t>Resultado obtenido:</w:t>
-      </w:r>
-      <w:r>
-        <w:rPr>
-          <w:b/>
-          <w:bCs/>
-        </w:rPr>
-        <w:t xml:space="preserve"> </w:t>
+        <w:t xml:space="preserve">Resultado obtenido: </w:t>
       </w:r>
       <w:r>
         <w:rPr>
@@ -1661,10 +1667,7 @@
         <w:t>CP12</w:t>
       </w:r>
       <w:r>
-        <w:t>:</w:t>
-      </w:r>
-      <w:r>
-        <w:t xml:space="preserve"> Conversión con texto completamente en mayúsculas</w:t>
+        <w:t>: Conversión con texto completamente en mayúsculas</w:t>
       </w:r>
     </w:p>
     <w:p>
@@ -1693,6 +1696,7 @@
         <w:rPr>
           <w:b/>
           <w:bCs/>
+          <w:noProof/>
         </w:rPr>
         <w:drawing>
           <wp:inline distT="0" distB="0" distL="0" distR="0" wp14:anchorId="2B4979EB" wp14:editId="5F783722">
@@ -1781,6 +1785,7 @@
         <w:rPr>
           <w:b/>
           <w:bCs/>
+          <w:noProof/>
         </w:rPr>
         <w:drawing>
           <wp:inline distT="0" distB="0" distL="0" distR="0" wp14:anchorId="326E6AEB" wp14:editId="51088B91">
@@ -1855,21 +1860,7 @@
           <w:b/>
           <w:bCs/>
         </w:rPr>
-        <w:t>CP13</w:t>
-      </w:r>
-      <w:r>
-        <w:rPr>
-          <w:b/>
-          <w:bCs/>
-        </w:rPr>
-        <w:t>:</w:t>
-      </w:r>
-      <w:r>
-        <w:rPr>
-          <w:b/>
-          <w:bCs/>
-        </w:rPr>
-        <w:t xml:space="preserve"> </w:t>
+        <w:t xml:space="preserve">CP13: </w:t>
       </w:r>
       <w:r>
         <w:rPr>
@@ -1905,6 +1896,7 @@
         <w:rPr>
           <w:b/>
           <w:bCs/>
+          <w:noProof/>
         </w:rPr>
         <w:drawing>
           <wp:inline distT="0" distB="0" distL="0" distR="0" wp14:anchorId="21322101" wp14:editId="1EC8DF6D">
@@ -1969,6 +1961,7 @@
         <w:rPr>
           <w:b/>
           <w:bCs/>
+          <w:noProof/>
         </w:rPr>
         <w:lastRenderedPageBreak/>
         <w:drawing>
@@ -2044,21 +2037,7 @@
           <w:b/>
           <w:bCs/>
         </w:rPr>
-        <w:t>CP16</w:t>
-      </w:r>
-      <w:r>
-        <w:rPr>
-          <w:b/>
-          <w:bCs/>
-        </w:rPr>
-        <w:t>:</w:t>
-      </w:r>
-      <w:r>
-        <w:rPr>
-          <w:b/>
-          <w:bCs/>
-        </w:rPr>
-        <w:t xml:space="preserve"> </w:t>
+        <w:t xml:space="preserve">CP16: </w:t>
       </w:r>
       <w:r>
         <w:rPr>
@@ -2086,6 +2065,7 @@
         <w:rPr>
           <w:b/>
           <w:bCs/>
+          <w:noProof/>
         </w:rPr>
         <w:drawing>
           <wp:inline distT="0" distB="0" distL="0" distR="0" wp14:anchorId="63350464" wp14:editId="2BC1F7F9">
@@ -2149,6 +2129,7 @@
         <w:rPr>
           <w:b/>
           <w:bCs/>
+          <w:noProof/>
         </w:rPr>
         <w:drawing>
           <wp:inline distT="0" distB="0" distL="0" distR="0" wp14:anchorId="0E7D7DBE" wp14:editId="7F4D8E87">
@@ -2225,21 +2206,7 @@
           <w:bCs/>
         </w:rPr>
         <w:lastRenderedPageBreak/>
-        <w:t>CP18</w:t>
-      </w:r>
-      <w:r>
-        <w:rPr>
-          <w:b/>
-          <w:bCs/>
-        </w:rPr>
-        <w:t>:</w:t>
-      </w:r>
-      <w:r>
-        <w:rPr>
-          <w:b/>
-          <w:bCs/>
-        </w:rPr>
-        <w:t xml:space="preserve"> </w:t>
+        <w:t xml:space="preserve">CP18: </w:t>
       </w:r>
       <w:r>
         <w:rPr>
@@ -2275,6 +2242,7 @@
         <w:rPr>
           <w:b/>
           <w:bCs/>
+          <w:noProof/>
         </w:rPr>
         <w:drawing>
           <wp:inline distT="0" distB="0" distL="0" distR="0" wp14:anchorId="699CFBAA" wp14:editId="13A03983">
@@ -2339,6 +2307,7 @@
         <w:rPr>
           <w:b/>
           <w:bCs/>
+          <w:noProof/>
         </w:rPr>
         <w:drawing>
           <wp:inline distT="0" distB="0" distL="0" distR="0" wp14:anchorId="0EDF0CA6" wp14:editId="1DF4FE2B">
@@ -2520,21 +2489,7 @@
           <w:b/>
           <w:bCs/>
         </w:rPr>
-        <w:t>CP21</w:t>
-      </w:r>
-      <w:r>
-        <w:rPr>
-          <w:b/>
-          <w:bCs/>
-        </w:rPr>
-        <w:t>:</w:t>
-      </w:r>
-      <w:r>
-        <w:rPr>
-          <w:b/>
-          <w:bCs/>
-        </w:rPr>
-        <w:t xml:space="preserve"> </w:t>
+        <w:t xml:space="preserve">CP21: </w:t>
       </w:r>
       <w:r>
         <w:rPr>
@@ -2641,6 +2596,7 @@
         <w:rPr>
           <w:b/>
           <w:bCs/>
+          <w:noProof/>
         </w:rPr>
         <w:drawing>
           <wp:inline distT="0" distB="0" distL="0" distR="0" wp14:anchorId="492FFD64" wp14:editId="529C3E7B">
@@ -2690,6 +2646,7 @@
         <w:rPr>
           <w:b/>
           <w:bCs/>
+          <w:noProof/>
         </w:rPr>
         <w:drawing>
           <wp:inline distT="0" distB="0" distL="0" distR="0" wp14:anchorId="30E3C03E" wp14:editId="62D297BD">
@@ -2754,6 +2711,7 @@
         <w:rPr>
           <w:b/>
           <w:bCs/>
+          <w:noProof/>
         </w:rPr>
         <w:drawing>
           <wp:inline distT="0" distB="0" distL="0" distR="0" wp14:anchorId="71C67925" wp14:editId="0ECC4DD7">
@@ -2844,21 +2802,7 @@
           <w:b/>
           <w:bCs/>
         </w:rPr>
-        <w:t>2</w:t>
-      </w:r>
-      <w:r>
-        <w:rPr>
-          <w:b/>
-          <w:bCs/>
-        </w:rPr>
-        <w:t>:</w:t>
-      </w:r>
-      <w:r>
-        <w:rPr>
-          <w:b/>
-          <w:bCs/>
-        </w:rPr>
-        <w:t xml:space="preserve"> Agregar más de un producto al carrito de compras</w:t>
+        <w:t>2: Agregar más de un producto al carrito de compras</w:t>
       </w:r>
     </w:p>
     <w:p>
@@ -2887,6 +2831,7 @@
         <w:rPr>
           <w:b/>
           <w:bCs/>
+          <w:noProof/>
         </w:rPr>
         <w:drawing>
           <wp:inline distT="0" distB="0" distL="0" distR="0" wp14:anchorId="30B93C23" wp14:editId="4F2884FB">
@@ -2936,6 +2881,7 @@
         <w:rPr>
           <w:b/>
           <w:bCs/>
+          <w:noProof/>
         </w:rPr>
         <w:drawing>
           <wp:inline distT="0" distB="0" distL="0" distR="0" wp14:anchorId="42D8FD3B" wp14:editId="2DEFF3FC">
@@ -3000,6 +2946,7 @@
         <w:rPr>
           <w:b/>
           <w:bCs/>
+          <w:noProof/>
         </w:rPr>
         <w:drawing>
           <wp:inline distT="0" distB="0" distL="0" distR="0" wp14:anchorId="3CE75394" wp14:editId="1AAE4F44">
@@ -3163,21 +3110,7 @@
           <w:b/>
           <w:bCs/>
         </w:rPr>
-        <w:t>CP23</w:t>
-      </w:r>
-      <w:r>
-        <w:rPr>
-          <w:b/>
-          <w:bCs/>
-        </w:rPr>
-        <w:t>:</w:t>
-      </w:r>
-      <w:r>
-        <w:rPr>
-          <w:b/>
-          <w:bCs/>
-        </w:rPr>
-        <w:t xml:space="preserve"> </w:t>
+        <w:t xml:space="preserve">CP23: </w:t>
       </w:r>
       <w:r>
         <w:rPr>
@@ -3282,6 +3215,7 @@
         <w:rPr>
           <w:b/>
           <w:bCs/>
+          <w:noProof/>
         </w:rPr>
         <w:drawing>
           <wp:inline distT="0" distB="0" distL="0" distR="0" wp14:anchorId="515C9F71" wp14:editId="52EFA4D2">
@@ -3346,6 +3280,7 @@
         <w:rPr>
           <w:b/>
           <w:bCs/>
+          <w:noProof/>
         </w:rPr>
         <w:drawing>
           <wp:inline distT="0" distB="0" distL="0" distR="0" wp14:anchorId="392A5DD7" wp14:editId="315D0550">
@@ -3452,35 +3387,7 @@
           <w:bCs/>
         </w:rPr>
         <w:lastRenderedPageBreak/>
-        <w:t>CP29</w:t>
-      </w:r>
-      <w:r>
-        <w:rPr>
-          <w:b/>
-          <w:bCs/>
-        </w:rPr>
-        <w:t>:</w:t>
-      </w:r>
-      <w:r>
-        <w:rPr>
-          <w:b/>
-          <w:bCs/>
-        </w:rPr>
-        <w:t xml:space="preserve"> Intentar agregar un producto con </w:t>
-      </w:r>
-      <w:r>
-        <w:rPr>
-          <w:b/>
-          <w:bCs/>
-        </w:rPr>
-        <w:t>más</w:t>
-      </w:r>
-      <w:r>
-        <w:rPr>
-          <w:b/>
-          <w:bCs/>
-        </w:rPr>
-        <w:t xml:space="preserve"> unidades del stock disponible</w:t>
+        <w:t>CP29: Intentar agregar un producto con más unidades del stock disponible</w:t>
       </w:r>
     </w:p>
     <w:p>
@@ -3646,6 +3553,7 @@
         <w:rPr>
           <w:b/>
           <w:bCs/>
+          <w:noProof/>
         </w:rPr>
         <w:drawing>
           <wp:inline distT="0" distB="0" distL="0" distR="0" wp14:anchorId="471D36BA" wp14:editId="6EEAF080">
@@ -3710,6 +3618,7 @@
         <w:rPr>
           <w:b/>
           <w:bCs/>
+          <w:noProof/>
         </w:rPr>
         <w:drawing>
           <wp:inline distT="0" distB="0" distL="0" distR="0" wp14:anchorId="7E9DBD43" wp14:editId="0F7D985A">
@@ -3876,10 +3785,7 @@
         <w:t>CP25</w:t>
       </w:r>
       <w:r>
-        <w:t>:</w:t>
-      </w:r>
-      <w:r>
-        <w:t xml:space="preserve"> Eliminar producto del carrito</w:t>
+        <w:t>: Eliminar producto del carrito</w:t>
       </w:r>
     </w:p>
     <w:p>
@@ -4045,6 +3951,7 @@
         <w:rPr>
           <w:b/>
           <w:bCs/>
+          <w:noProof/>
         </w:rPr>
         <w:drawing>
           <wp:inline distT="0" distB="0" distL="0" distR="0" wp14:anchorId="57141EB4" wp14:editId="18AD1F2D">
@@ -4109,6 +4016,7 @@
         <w:rPr>
           <w:b/>
           <w:bCs/>
+          <w:noProof/>
         </w:rPr>
         <w:drawing>
           <wp:inline distT="0" distB="0" distL="0" distR="0" wp14:anchorId="638C5F75" wp14:editId="48998C33">

</xml_diff>